<commit_message>
Se agrega documentos presentación 12/11/2025
</commit_message>
<xml_diff>
--- a/Creatividad/Entregable_Creatividad.docx
+++ b/Creatividad/Entregable_Creatividad.docx
@@ -745,6 +745,7 @@
         <w:rPr>
           <w:rFonts w:cs="Times New Roman"/>
           <w:szCs w:val="24"/>
+          <w:highlight w:val="yellow"/>
         </w:rPr>
         <w:t>El presente ensayo forma parte de u</w:t>
       </w:r>
@@ -752,6 +753,7 @@
         <w:rPr>
           <w:rFonts w:cs="Times New Roman"/>
           <w:szCs w:val="24"/>
+          <w:highlight w:val="yellow"/>
         </w:rPr>
         <w:t>n</w:t>
       </w:r>
@@ -759,6 +761,7 @@
         <w:rPr>
           <w:rFonts w:cs="Times New Roman"/>
           <w:szCs w:val="24"/>
+          <w:highlight w:val="yellow"/>
         </w:rPr>
         <w:t xml:space="preserve"> ejercicio de creatividad dentro del proceso</w:t>
       </w:r>
@@ -766,6 +769,7 @@
         <w:rPr>
           <w:rFonts w:cs="Times New Roman"/>
           <w:szCs w:val="24"/>
+          <w:highlight w:val="yellow"/>
         </w:rPr>
         <w:t xml:space="preserve"> formativo</w:t>
       </w:r>
@@ -773,6 +777,7 @@
         <w:rPr>
           <w:rFonts w:cs="Times New Roman"/>
           <w:szCs w:val="24"/>
+          <w:highlight w:val="yellow"/>
         </w:rPr>
         <w:t xml:space="preserve"> en Ingeniería de Sistemas. Su propósito es reflexionar sobre el papel de la inteligencia artificial y, en particular, de los tutores virtuales, como herramientas que pueden acompañar y transformar la educación. El texto se desarrolla en un tono narrativo y poético, combinado con lenguaje técnico y literario para mostrar como la palabra humana o digital, puede convertirse en puente de conocimiento, innovación y esperanza.</w:t>
       </w:r>
@@ -970,6 +975,7 @@
         <w:rPr>
           <w:rFonts w:cs="Times New Roman"/>
           <w:szCs w:val="24"/>
+          <w:highlight w:val="yellow"/>
         </w:rPr>
         <w:t xml:space="preserve">Turing </w:t>
       </w:r>
@@ -978,6 +984,7 @@
           <w:rPr>
             <w:rFonts w:cs="Times New Roman"/>
             <w:szCs w:val="24"/>
+            <w:highlight w:val="yellow"/>
             <w:vertAlign w:val="subscript"/>
           </w:rPr>
           <w:id w:val="1974405123"/>
@@ -988,6 +995,7 @@
             <w:rPr>
               <w:rFonts w:cs="Times New Roman"/>
               <w:szCs w:val="24"/>
+              <w:highlight w:val="yellow"/>
               <w:vertAlign w:val="subscript"/>
             </w:rPr>
             <w:fldChar w:fldCharType="begin"/>
@@ -996,6 +1004,7 @@
             <w:rPr>
               <w:rFonts w:cs="Times New Roman"/>
               <w:szCs w:val="24"/>
+              <w:highlight w:val="yellow"/>
               <w:vertAlign w:val="subscript"/>
             </w:rPr>
             <w:instrText xml:space="preserve"> CITATION Tur \l 9226 </w:instrText>
@@ -1004,6 +1013,7 @@
             <w:rPr>
               <w:rFonts w:cs="Times New Roman"/>
               <w:szCs w:val="24"/>
+              <w:highlight w:val="yellow"/>
               <w:vertAlign w:val="subscript"/>
             </w:rPr>
             <w:fldChar w:fldCharType="separate"/>
@@ -1013,6 +1023,7 @@
               <w:rFonts w:cs="Times New Roman"/>
               <w:noProof/>
               <w:szCs w:val="24"/>
+              <w:highlight w:val="yellow"/>
               <w:vertAlign w:val="subscript"/>
             </w:rPr>
             <w:t>[1]</w:t>
@@ -1021,6 +1032,7 @@
             <w:rPr>
               <w:rFonts w:cs="Times New Roman"/>
               <w:szCs w:val="24"/>
+              <w:highlight w:val="yellow"/>
               <w:vertAlign w:val="subscript"/>
             </w:rPr>
             <w:fldChar w:fldCharType="end"/>
@@ -1031,6 +1043,7 @@
         <w:rPr>
           <w:rFonts w:cs="Times New Roman"/>
           <w:szCs w:val="24"/>
+          <w:highlight w:val="yellow"/>
         </w:rPr>
         <w:t xml:space="preserve"> </w:t>
       </w:r>
@@ -1038,6 +1051,7 @@
         <w:rPr>
           <w:rFonts w:cs="Times New Roman"/>
           <w:szCs w:val="24"/>
+          <w:highlight w:val="yellow"/>
         </w:rPr>
         <w:t>soñó con máquinas, y les dio un idioma secreto de unos y de ceros, para que ellas hablen, se entiendan, como emulando humanos capaces de crear vida donde hoy dominan los desiertos.</w:t>
       </w:r>
@@ -1146,12 +1160,14 @@
         <w:rPr>
           <w:rFonts w:cs="Times New Roman"/>
           <w:szCs w:val="24"/>
-        </w:rPr>
-      </w:pPr>
-      <w:r>
-        <w:rPr>
-          <w:rFonts w:cs="Times New Roman"/>
-          <w:szCs w:val="24"/>
+          <w:highlight w:val="yellow"/>
+        </w:rPr>
+      </w:pPr>
+      <w:r>
+        <w:rPr>
+          <w:rFonts w:cs="Times New Roman"/>
+          <w:szCs w:val="24"/>
+          <w:highlight w:val="yellow"/>
         </w:rPr>
         <w:t xml:space="preserve">La palabra se hizo puente, entre empresas, mercados, entre el arte y las preguntas. Unos celebran, por </w:t>
       </w:r>
@@ -1159,6 +1175,7 @@
         <w:rPr>
           <w:rFonts w:cs="Times New Roman"/>
           <w:szCs w:val="24"/>
+          <w:highlight w:val="yellow"/>
         </w:rPr>
         <w:t>que ahorra</w:t>
       </w:r>
@@ -1166,6 +1183,7 @@
         <w:rPr>
           <w:rFonts w:cs="Times New Roman"/>
           <w:szCs w:val="24"/>
+          <w:highlight w:val="yellow"/>
         </w:rPr>
         <w:t xml:space="preserve"> </w:t>
       </w:r>
@@ -1173,6 +1191,7 @@
         <w:rPr>
           <w:rFonts w:cs="Times New Roman"/>
           <w:szCs w:val="24"/>
+          <w:highlight w:val="yellow"/>
         </w:rPr>
         <w:t>tiempo, aumenta</w:t>
       </w:r>
@@ -1180,6 +1199,7 @@
         <w:rPr>
           <w:rFonts w:cs="Times New Roman"/>
           <w:szCs w:val="24"/>
+          <w:highlight w:val="yellow"/>
         </w:rPr>
         <w:t xml:space="preserve"> las ganancias, hace fácil lo difícil, elimina el tedio y aliviana las cargas</w:t>
       </w:r>
@@ -1196,6 +1216,7 @@
         <w:rPr>
           <w:rFonts w:cs="Times New Roman"/>
           <w:szCs w:val="24"/>
+          <w:highlight w:val="yellow"/>
         </w:rPr>
         <w:t xml:space="preserve">Otros que temen al plagio, horrorizados gritan ¡fomenta el facilismo! ¡elimina la inteligencia!, ¡mata sueños! ¡ahoga nuestros </w:t>
       </w:r>
@@ -1203,6 +1224,7 @@
         <w:rPr>
           <w:rFonts w:cs="Times New Roman"/>
           <w:szCs w:val="24"/>
+          <w:highlight w:val="yellow"/>
         </w:rPr>
         <w:t>cantos!</w:t>
       </w:r>
@@ -1353,12 +1375,14 @@
         <w:rPr>
           <w:rFonts w:cs="Times New Roman"/>
           <w:szCs w:val="24"/>
-        </w:rPr>
-      </w:pPr>
-      <w:r>
-        <w:rPr>
-          <w:rFonts w:cs="Times New Roman"/>
-          <w:szCs w:val="24"/>
+          <w:highlight w:val="yellow"/>
+        </w:rPr>
+      </w:pPr>
+      <w:r>
+        <w:rPr>
+          <w:rFonts w:cs="Times New Roman"/>
+          <w:szCs w:val="24"/>
+          <w:highlight w:val="yellow"/>
         </w:rPr>
         <w:t>En los libros recientes se cuentan historias de luces y sombras. Belz</w:t>
       </w:r>
@@ -1367,6 +1391,7 @@
           <w:rPr>
             <w:rFonts w:cs="Times New Roman"/>
             <w:szCs w:val="24"/>
+            <w:highlight w:val="yellow"/>
             <w:vertAlign w:val="subscript"/>
           </w:rPr>
           <w:id w:val="-1822876242"/>
@@ -1377,6 +1402,7 @@
             <w:rPr>
               <w:rFonts w:cs="Times New Roman"/>
               <w:szCs w:val="24"/>
+              <w:highlight w:val="yellow"/>
               <w:vertAlign w:val="subscript"/>
             </w:rPr>
             <w:fldChar w:fldCharType="begin"/>
@@ -1385,6 +1411,7 @@
             <w:rPr>
               <w:rFonts w:cs="Times New Roman"/>
               <w:szCs w:val="24"/>
+              <w:highlight w:val="yellow"/>
               <w:vertAlign w:val="subscript"/>
             </w:rPr>
             <w:instrText xml:space="preserve"> CITATION Any21 \l 9226 </w:instrText>
@@ -1393,6 +1420,7 @@
             <w:rPr>
               <w:rFonts w:cs="Times New Roman"/>
               <w:szCs w:val="24"/>
+              <w:highlight w:val="yellow"/>
               <w:vertAlign w:val="subscript"/>
             </w:rPr>
             <w:fldChar w:fldCharType="separate"/>
@@ -1402,6 +1430,7 @@
               <w:rFonts w:cs="Times New Roman"/>
               <w:noProof/>
               <w:szCs w:val="24"/>
+              <w:highlight w:val="yellow"/>
               <w:vertAlign w:val="subscript"/>
             </w:rPr>
             <w:t xml:space="preserve"> [3]</w:t>
@@ -1410,6 +1439,7 @@
             <w:rPr>
               <w:rFonts w:cs="Times New Roman"/>
               <w:szCs w:val="24"/>
+              <w:highlight w:val="yellow"/>
               <w:vertAlign w:val="subscript"/>
             </w:rPr>
             <w:fldChar w:fldCharType="end"/>
@@ -1420,6 +1450,7 @@
         <w:rPr>
           <w:rFonts w:cs="Times New Roman"/>
           <w:szCs w:val="24"/>
+          <w:highlight w:val="yellow"/>
           <w:vertAlign w:val="subscript"/>
         </w:rPr>
         <w:t xml:space="preserve"> </w:t>
@@ -1428,6 +1459,7 @@
         <w:rPr>
           <w:rFonts w:cs="Times New Roman"/>
           <w:szCs w:val="24"/>
+          <w:highlight w:val="yellow"/>
         </w:rPr>
         <w:t xml:space="preserve"> nos advierte</w:t>
       </w:r>
@@ -1435,6 +1467,7 @@
         <w:rPr>
           <w:rFonts w:cs="Times New Roman"/>
           <w:szCs w:val="24"/>
+          <w:highlight w:val="yellow"/>
         </w:rPr>
         <w:br/>
         <w:t xml:space="preserve">que estas máquinas terribles </w:t>
@@ -1443,6 +1476,7 @@
         <w:rPr>
           <w:rFonts w:cs="Times New Roman"/>
           <w:szCs w:val="24"/>
+          <w:highlight w:val="yellow"/>
         </w:rPr>
         <w:t>nos hablan</w:t>
       </w:r>
@@ -1450,6 +1484,7 @@
         <w:rPr>
           <w:rFonts w:cs="Times New Roman"/>
           <w:szCs w:val="24"/>
+          <w:highlight w:val="yellow"/>
         </w:rPr>
         <w:t xml:space="preserve">, </w:t>
       </w:r>
@@ -1457,6 +1492,7 @@
         <w:rPr>
           <w:rFonts w:cs="Times New Roman"/>
           <w:szCs w:val="24"/>
+          <w:highlight w:val="yellow"/>
         </w:rPr>
         <w:t>misteriosas sus</w:t>
       </w:r>
@@ -1464,6 +1500,7 @@
         <w:rPr>
           <w:rFonts w:cs="Times New Roman"/>
           <w:szCs w:val="24"/>
+          <w:highlight w:val="yellow"/>
         </w:rPr>
         <w:t xml:space="preserve"> entrañas, ocultan secretos inciertos  donde la transparencia se diluye escondiendo sus grises intenciones.</w:t>
       </w:r>
@@ -1481,6 +1518,7 @@
         <w:rPr>
           <w:rFonts w:cs="Times New Roman"/>
           <w:szCs w:val="24"/>
+          <w:highlight w:val="yellow"/>
         </w:rPr>
         <w:t>Segarra y Grangel</w:t>
       </w:r>
@@ -1489,6 +1527,7 @@
           <w:rPr>
             <w:rFonts w:cs="Times New Roman"/>
             <w:szCs w:val="24"/>
+            <w:highlight w:val="yellow"/>
             <w:vertAlign w:val="subscript"/>
           </w:rPr>
           <w:id w:val="-1339074460"/>
@@ -1504,6 +1543,7 @@
             <w:rPr>
               <w:rFonts w:cs="Times New Roman"/>
               <w:szCs w:val="24"/>
+              <w:highlight w:val="yellow"/>
               <w:vertAlign w:val="subscript"/>
             </w:rPr>
             <w:fldChar w:fldCharType="begin"/>
@@ -1512,6 +1552,7 @@
             <w:rPr>
               <w:rFonts w:cs="Times New Roman"/>
               <w:szCs w:val="24"/>
+              <w:highlight w:val="yellow"/>
               <w:vertAlign w:val="subscript"/>
             </w:rPr>
             <w:instrText xml:space="preserve"> CITATION MSe24 \l 9226 </w:instrText>
@@ -1520,6 +1561,7 @@
             <w:rPr>
               <w:rFonts w:cs="Times New Roman"/>
               <w:szCs w:val="24"/>
+              <w:highlight w:val="yellow"/>
               <w:vertAlign w:val="subscript"/>
             </w:rPr>
             <w:fldChar w:fldCharType="separate"/>
@@ -1529,6 +1571,7 @@
               <w:rFonts w:cs="Times New Roman"/>
               <w:noProof/>
               <w:szCs w:val="24"/>
+              <w:highlight w:val="yellow"/>
               <w:vertAlign w:val="subscript"/>
             </w:rPr>
             <w:t xml:space="preserve"> [4]</w:t>
@@ -1537,6 +1580,7 @@
             <w:rPr>
               <w:rFonts w:cs="Times New Roman"/>
               <w:szCs w:val="24"/>
+              <w:highlight w:val="yellow"/>
               <w:vertAlign w:val="subscript"/>
             </w:rPr>
             <w:fldChar w:fldCharType="end"/>
@@ -1547,6 +1591,7 @@
         <w:rPr>
           <w:rFonts w:cs="Times New Roman"/>
           <w:szCs w:val="24"/>
+          <w:highlight w:val="yellow"/>
         </w:rPr>
         <w:t xml:space="preserve"> miran las aulas, </w:t>
       </w:r>
@@ -1554,6 +1599,7 @@
         <w:rPr>
           <w:rFonts w:cs="Times New Roman"/>
           <w:szCs w:val="24"/>
+          <w:highlight w:val="yellow"/>
         </w:rPr>
         <w:t>mientras los</w:t>
       </w:r>
@@ -1561,6 +1607,7 @@
         <w:rPr>
           <w:rFonts w:cs="Times New Roman"/>
           <w:szCs w:val="24"/>
+          <w:highlight w:val="yellow"/>
         </w:rPr>
         <w:t xml:space="preserve"> chicos escuchan, y en poético acento recuerdan, que enfrentamos al plagio, la superficialidad claro que sí, chicos no olviden, somos humanos, criaturas creativas, el riesgo no está la bala, el riesgo es dejar pasar.</w:t>
       </w:r>
@@ -1854,6 +1901,7 @@
           <w:b/>
           <w:bCs/>
           <w:szCs w:val="24"/>
+          <w:highlight w:val="yellow"/>
         </w:rPr>
       </w:pPr>
       <w:r>
@@ -1862,6 +1910,7 @@
           <w:b/>
           <w:bCs/>
           <w:szCs w:val="24"/>
+          <w:highlight w:val="yellow"/>
         </w:rPr>
         <w:t>Cuando las máquinas aprenden a hablar</w:t>
       </w:r>
@@ -1876,12 +1925,14 @@
         <w:rPr>
           <w:rFonts w:cs="Times New Roman"/>
           <w:szCs w:val="24"/>
-        </w:rPr>
-      </w:pPr>
-      <w:r>
-        <w:rPr>
-          <w:rFonts w:cs="Times New Roman"/>
-          <w:szCs w:val="24"/>
+          <w:highlight w:val="yellow"/>
+        </w:rPr>
+      </w:pPr>
+      <w:r>
+        <w:rPr>
+          <w:rFonts w:cs="Times New Roman"/>
+          <w:szCs w:val="24"/>
+          <w:highlight w:val="yellow"/>
         </w:rPr>
         <w:t xml:space="preserve">Son hijas de millones de textos, máquinas que escuchan, que imitan nuestras voces y retornan palabras como si fueran suyas. </w:t>
       </w:r>
@@ -1896,12 +1947,14 @@
         <w:rPr>
           <w:rFonts w:cs="Times New Roman"/>
           <w:szCs w:val="24"/>
-        </w:rPr>
-      </w:pPr>
-      <w:r>
-        <w:rPr>
-          <w:rFonts w:cs="Times New Roman"/>
-          <w:szCs w:val="24"/>
+          <w:highlight w:val="yellow"/>
+        </w:rPr>
+      </w:pPr>
+      <w:r>
+        <w:rPr>
+          <w:rFonts w:cs="Times New Roman"/>
+          <w:szCs w:val="24"/>
+          <w:highlight w:val="yellow"/>
         </w:rPr>
         <w:t>Misteriosas en sus entrañas, ocultan verdades y errores, como luces y sombras que conviven en su memoria infinita.</w:t>
       </w:r>
@@ -1922,6 +1975,7 @@
         <w:rPr>
           <w:rFonts w:cs="Times New Roman"/>
           <w:szCs w:val="24"/>
+          <w:highlight w:val="yellow"/>
         </w:rPr>
         <w:t>No son perfectas, pero sí, poderosas, son como puertas abiertas al conocimiento, debemos verlas con ojos de investigador y manos de padre responsable.</w:t>
       </w:r>
@@ -2164,12 +2218,14 @@
         <w:rPr>
           <w:rFonts w:cs="Times New Roman"/>
           <w:szCs w:val="24"/>
-        </w:rPr>
-      </w:pPr>
-      <w:r>
-        <w:rPr>
-          <w:rFonts w:cs="Times New Roman"/>
-          <w:szCs w:val="24"/>
+          <w:highlight w:val="yellow"/>
+        </w:rPr>
+      </w:pPr>
+      <w:r>
+        <w:rPr>
+          <w:rFonts w:cs="Times New Roman"/>
+          <w:szCs w:val="24"/>
+          <w:highlight w:val="yellow"/>
         </w:rPr>
         <w:t>Ateeq</w:t>
       </w:r>
@@ -2180,6 +2236,7 @@
             <w:b/>
             <w:bCs/>
             <w:szCs w:val="24"/>
+            <w:highlight w:val="yellow"/>
             <w:vertAlign w:val="subscript"/>
           </w:rPr>
           <w:id w:val="-618683522"/>
@@ -2192,6 +2249,7 @@
               <w:b/>
               <w:bCs/>
               <w:szCs w:val="24"/>
+              <w:highlight w:val="yellow"/>
               <w:vertAlign w:val="subscript"/>
             </w:rPr>
             <w:fldChar w:fldCharType="begin"/>
@@ -2202,6 +2260,7 @@
               <w:b/>
               <w:bCs/>
               <w:szCs w:val="24"/>
+              <w:highlight w:val="yellow"/>
               <w:vertAlign w:val="subscript"/>
             </w:rPr>
             <w:instrText xml:space="preserve"> CITATION Ate24 \l 9226 </w:instrText>
@@ -2212,6 +2271,7 @@
               <w:b/>
               <w:bCs/>
               <w:szCs w:val="24"/>
+              <w:highlight w:val="yellow"/>
               <w:vertAlign w:val="subscript"/>
             </w:rPr>
             <w:fldChar w:fldCharType="separate"/>
@@ -2223,6 +2283,7 @@
               <w:bCs/>
               <w:noProof/>
               <w:szCs w:val="24"/>
+              <w:highlight w:val="yellow"/>
               <w:vertAlign w:val="subscript"/>
             </w:rPr>
             <w:t xml:space="preserve"> </w:t>
@@ -2232,6 +2293,7 @@
               <w:rFonts w:cs="Times New Roman"/>
               <w:noProof/>
               <w:szCs w:val="24"/>
+              <w:highlight w:val="yellow"/>
               <w:vertAlign w:val="subscript"/>
             </w:rPr>
             <w:t>[7]</w:t>
@@ -2242,6 +2304,7 @@
               <w:b/>
               <w:bCs/>
               <w:szCs w:val="24"/>
+              <w:highlight w:val="yellow"/>
               <w:vertAlign w:val="subscript"/>
             </w:rPr>
             <w:fldChar w:fldCharType="end"/>
@@ -2252,6 +2315,7 @@
         <w:rPr>
           <w:rFonts w:cs="Times New Roman"/>
           <w:szCs w:val="24"/>
+          <w:highlight w:val="yellow"/>
         </w:rPr>
         <w:t xml:space="preserve"> advierte del miedo, del engaño en la academia mientras </w:t>
       </w:r>
@@ -2261,6 +2325,7 @@
           <w:i/>
           <w:iCs/>
           <w:szCs w:val="24"/>
+          <w:highlight w:val="yellow"/>
         </w:rPr>
         <w:t>McDonald</w:t>
       </w:r>
@@ -2271,6 +2336,7 @@
             <w:i/>
             <w:iCs/>
             <w:szCs w:val="24"/>
+            <w:highlight w:val="yellow"/>
             <w:vertAlign w:val="subscript"/>
           </w:rPr>
           <w:id w:val="402883040"/>
@@ -2291,6 +2357,7 @@
               <w:i/>
               <w:iCs/>
               <w:szCs w:val="24"/>
+              <w:highlight w:val="yellow"/>
               <w:vertAlign w:val="subscript"/>
             </w:rPr>
             <w:fldChar w:fldCharType="begin"/>
@@ -2303,6 +2370,7 @@
               <w:i/>
               <w:iCs/>
               <w:szCs w:val="24"/>
+              <w:highlight w:val="yellow"/>
               <w:vertAlign w:val="subscript"/>
             </w:rPr>
             <w:instrText xml:space="preserve"> CITATION McD24 \l 9226 </w:instrText>
@@ -2315,6 +2383,7 @@
               <w:i/>
               <w:iCs/>
               <w:szCs w:val="24"/>
+              <w:highlight w:val="yellow"/>
               <w:vertAlign w:val="subscript"/>
             </w:rPr>
             <w:fldChar w:fldCharType="separate"/>
@@ -2328,6 +2397,7 @@
               <w:iCs/>
               <w:noProof/>
               <w:szCs w:val="24"/>
+              <w:highlight w:val="yellow"/>
               <w:vertAlign w:val="subscript"/>
             </w:rPr>
             <w:t xml:space="preserve"> </w:t>
@@ -2337,6 +2407,7 @@
               <w:rFonts w:cs="Times New Roman"/>
               <w:noProof/>
               <w:szCs w:val="24"/>
+              <w:highlight w:val="yellow"/>
               <w:vertAlign w:val="subscript"/>
             </w:rPr>
             <w:t>[6]</w:t>
@@ -2349,6 +2420,7 @@
               <w:i/>
               <w:iCs/>
               <w:szCs w:val="24"/>
+              <w:highlight w:val="yellow"/>
               <w:vertAlign w:val="subscript"/>
             </w:rPr>
             <w:fldChar w:fldCharType="end"/>
@@ -2359,6 +2431,7 @@
         <w:rPr>
           <w:rFonts w:cs="Times New Roman"/>
           <w:szCs w:val="24"/>
+          <w:highlight w:val="yellow"/>
         </w:rPr>
         <w:t xml:space="preserve"> nos advierte de la fiebre cercana al miedo.</w:t>
       </w:r>
@@ -2379,6 +2452,7 @@
         <w:rPr>
           <w:rFonts w:cs="Times New Roman"/>
           <w:szCs w:val="24"/>
+          <w:highlight w:val="yellow"/>
         </w:rPr>
         <w:lastRenderedPageBreak/>
         <w:t>El riesgo no está en la máquina, está en nosotros, si dejamos pasar el tren de las oportunidades como pasa la brisa sin mover el barco, enfrentaremos el cambio sin nosotros.  Como diría el</w:t>
@@ -2389,6 +2463,7 @@
           <w:b/>
           <w:bCs/>
           <w:szCs w:val="24"/>
+          <w:highlight w:val="yellow"/>
         </w:rPr>
         <w:t xml:space="preserve"> </w:t>
       </w:r>
@@ -2400,6 +2475,7 @@
           <w:i/>
           <w:iCs/>
           <w:szCs w:val="24"/>
+          <w:highlight w:val="yellow"/>
         </w:rPr>
         <w:t>Quijote</w:t>
       </w:r>
@@ -2407,6 +2483,7 @@
         <w:rPr>
           <w:rFonts w:cs="Times New Roman"/>
           <w:szCs w:val="24"/>
+          <w:highlight w:val="yellow"/>
         </w:rPr>
         <w:t xml:space="preserve"> a </w:t>
       </w:r>
@@ -2416,6 +2493,7 @@
           <w:b/>
           <w:bCs/>
           <w:szCs w:val="24"/>
+          <w:highlight w:val="yellow"/>
         </w:rPr>
         <w:t>Sancho</w:t>
       </w:r>
@@ -2423,6 +2501,7 @@
         <w:rPr>
           <w:rFonts w:cs="Times New Roman"/>
           <w:szCs w:val="24"/>
+          <w:highlight w:val="yellow"/>
         </w:rPr>
         <w:t xml:space="preserve"> “su fiel escudero “, el peligro es aprender a golpes, porque la ignorancia amigo mío, es mala consejera, sepa</w:t>
       </w:r>
@@ -2432,6 +2511,7 @@
           <w:b/>
           <w:bCs/>
           <w:szCs w:val="24"/>
+          <w:highlight w:val="yellow"/>
         </w:rPr>
         <w:t xml:space="preserve"> </w:t>
       </w:r>
@@ -2443,6 +2523,7 @@
           <w:i/>
           <w:iCs/>
           <w:szCs w:val="24"/>
+          <w:highlight w:val="yellow"/>
         </w:rPr>
         <w:t>Sancho</w:t>
       </w:r>
@@ -2452,6 +2533,7 @@
           <w:i/>
           <w:iCs/>
           <w:szCs w:val="24"/>
+          <w:highlight w:val="yellow"/>
         </w:rPr>
         <w:t xml:space="preserve"> </w:t>
       </w:r>
@@ -2459,6 +2541,7 @@
         <w:rPr>
           <w:rFonts w:cs="Times New Roman"/>
           <w:szCs w:val="24"/>
+          <w:highlight w:val="yellow"/>
         </w:rPr>
         <w:t>querido, que el conocimiento es la armadura de todo noble caballero, es la luz y alimento del cerebro que piensa antes de afrontar nuevas aventuras.</w:t>
       </w:r>
@@ -2861,12 +2944,14 @@
         <w:rPr>
           <w:rFonts w:cs="Times New Roman"/>
           <w:szCs w:val="24"/>
-        </w:rPr>
-      </w:pPr>
-      <w:r>
-        <w:rPr>
-          <w:rFonts w:cs="Times New Roman"/>
-          <w:szCs w:val="24"/>
+          <w:highlight w:val="yellow"/>
+        </w:rPr>
+      </w:pPr>
+      <w:r>
+        <w:rPr>
+          <w:rFonts w:cs="Times New Roman"/>
+          <w:szCs w:val="24"/>
+          <w:highlight w:val="yellow"/>
         </w:rPr>
         <w:t>El presente trabajo no pretende ser un ensayo en el sentido estricto del ámbito académico. Fue escrito con un tono narrativo cercano a lo poético, como un ejercicio de creatividad que busca mostrar que incluso en el mundo de hoy aún hay espacio para innovar.</w:t>
       </w:r>
@@ -2881,12 +2966,14 @@
         <w:rPr>
           <w:rFonts w:cs="Times New Roman"/>
           <w:szCs w:val="24"/>
-        </w:rPr>
-      </w:pPr>
-      <w:r>
-        <w:rPr>
-          <w:rFonts w:cs="Times New Roman"/>
-          <w:szCs w:val="24"/>
+          <w:highlight w:val="yellow"/>
+        </w:rPr>
+      </w:pPr>
+      <w:r>
+        <w:rPr>
+          <w:rFonts w:cs="Times New Roman"/>
+          <w:szCs w:val="24"/>
+          <w:highlight w:val="yellow"/>
         </w:rPr>
         <w:t>El lector encontrará nombres y voces que evocan a autores reales, cuyas investigaciones han inspirado estas páginas y que dialogan aquí, en clave literaria. Hablan de riesgos y esperanzas, de puertas que se abren hacia nuevas maneras de aprender, pensar, producir y crecer.</w:t>
       </w:r>
@@ -2907,6 +2994,7 @@
         <w:rPr>
           <w:rFonts w:cs="Times New Roman"/>
           <w:szCs w:val="24"/>
+          <w:highlight w:val="yellow"/>
         </w:rPr>
         <w:t>Por ello, a continuación, se presenta el listado de autores consultados, como huella y reconocimiento de las fuentes que nutrieron esta reflexión.</w:t>
       </w:r>
@@ -8168,6 +8256,7 @@
     <w:rsid w:val="005F0D53"/>
     <w:rsid w:val="005F5930"/>
     <w:rsid w:val="00610DE2"/>
+    <w:rsid w:val="006139E0"/>
     <w:rsid w:val="00642842"/>
     <w:rsid w:val="006433FA"/>
     <w:rsid w:val="0066761E"/>
@@ -8225,6 +8314,7 @@
     <w:rsid w:val="00BA0310"/>
     <w:rsid w:val="00BB2D83"/>
     <w:rsid w:val="00BB55F0"/>
+    <w:rsid w:val="00BD4366"/>
     <w:rsid w:val="00BD783B"/>
     <w:rsid w:val="00BE0CF5"/>
     <w:rsid w:val="00BE7502"/>
@@ -9024,6 +9114,26 @@
 </file>
 
 <file path=customXml/item1.xml><?xml version="1.0" encoding="utf-8"?>
+<?mso-contentType ?>
+<FormTemplates xmlns="http://schemas.microsoft.com/sharepoint/v3/contenttype/forms">
+  <Display>DocumentLibraryForm</Display>
+  <Edit>DocumentLibraryForm</Edit>
+  <New>DocumentLibraryForm</New>
+</FormTemplates>
+</file>
+
+<file path=customXml/item2.xml><?xml version="1.0" encoding="utf-8"?>
+<p:properties xmlns:p="http://schemas.microsoft.com/office/2006/metadata/properties" xmlns:xsi="http://www.w3.org/2001/XMLSchema-instance" xmlns:pc="http://schemas.microsoft.com/office/infopath/2007/PartnerControls">
+  <documentManagement>
+    <TaxCatchAll xmlns="8fc72d16-45d5-463f-8e29-2d163099d288" xsi:nil="true"/>
+    <lcf76f155ced4ddcb4097134ff3c332f xmlns="ea28478e-aaa4-4a95-a979-6cbaced406d0">
+      <Terms xmlns="http://schemas.microsoft.com/office/infopath/2007/PartnerControls"/>
+    </lcf76f155ced4ddcb4097134ff3c332f>
+  </documentManagement>
+</p:properties>
+</file>
+
+<file path=customXml/item3.xml><?xml version="1.0" encoding="utf-8"?>
 <ct:contentTypeSchema xmlns:ct="http://schemas.microsoft.com/office/2006/metadata/contentType" xmlns:ma="http://schemas.microsoft.com/office/2006/metadata/properties/metaAttributes" ct:_="" ma:_="" ma:contentTypeName="Documento" ma:contentTypeID="0x010100E0EB4C5741BC274EBAAB5B79967DCE29" ma:contentTypeVersion="15" ma:contentTypeDescription="Crear nuevo documento." ma:contentTypeScope="" ma:versionID="ffb1668ebab7e65adf1853b5b00fbfcc">
   <xsd:schema xmlns:xsd="http://www.w3.org/2001/XMLSchema" xmlns:xs="http://www.w3.org/2001/XMLSchema" xmlns:p="http://schemas.microsoft.com/office/2006/metadata/properties" xmlns:ns2="ea28478e-aaa4-4a95-a979-6cbaced406d0" xmlns:ns3="8fc72d16-45d5-463f-8e29-2d163099d288" targetNamespace="http://schemas.microsoft.com/office/2006/metadata/properties" ma:root="true" ma:fieldsID="ff2fe790e8031dc4cfb8ab310ebf5015" ns2:_="" ns3:_="">
     <xsd:import namespace="ea28478e-aaa4-4a95-a979-6cbaced406d0"/>
@@ -9256,26 +9366,6 @@
     <xs:element name="TermId" type="xs:string"/>
   </xs:schema>
 </ct:contentTypeSchema>
-</file>
-
-<file path=customXml/item2.xml><?xml version="1.0" encoding="utf-8"?>
-<p:properties xmlns:p="http://schemas.microsoft.com/office/2006/metadata/properties" xmlns:xsi="http://www.w3.org/2001/XMLSchema-instance" xmlns:pc="http://schemas.microsoft.com/office/infopath/2007/PartnerControls">
-  <documentManagement>
-    <TaxCatchAll xmlns="8fc72d16-45d5-463f-8e29-2d163099d288" xsi:nil="true"/>
-    <lcf76f155ced4ddcb4097134ff3c332f xmlns="ea28478e-aaa4-4a95-a979-6cbaced406d0">
-      <Terms xmlns="http://schemas.microsoft.com/office/infopath/2007/PartnerControls"/>
-    </lcf76f155ced4ddcb4097134ff3c332f>
-  </documentManagement>
-</p:properties>
-</file>
-
-<file path=customXml/item3.xml><?xml version="1.0" encoding="utf-8"?>
-<?mso-contentType ?>
-<FormTemplates xmlns="http://schemas.microsoft.com/sharepoint/v3/contenttype/forms">
-  <Display>DocumentLibraryForm</Display>
-  <Edit>DocumentLibraryForm</Edit>
-  <New>DocumentLibraryForm</New>
-</FormTemplates>
 </file>
 
 <file path=customXml/item4.xml><?xml version="1.0" encoding="utf-8"?>
@@ -9678,6 +9768,25 @@
 </file>
 
 <file path=customXml/itemProps1.xml><?xml version="1.0" encoding="utf-8"?>
+<ds:datastoreItem xmlns:ds="http://schemas.openxmlformats.org/officeDocument/2006/customXml" ds:itemID="{560CCB5A-DC4B-4AC7-A53F-527798555848}">
+  <ds:schemaRefs>
+    <ds:schemaRef ds:uri="http://schemas.microsoft.com/sharepoint/v3/contenttype/forms"/>
+  </ds:schemaRefs>
+</ds:datastoreItem>
+</file>
+
+<file path=customXml/itemProps2.xml><?xml version="1.0" encoding="utf-8"?>
+<ds:datastoreItem xmlns:ds="http://schemas.openxmlformats.org/officeDocument/2006/customXml" ds:itemID="{06D9E581-9E24-4300-8C42-0CF0808EB7D0}">
+  <ds:schemaRefs>
+    <ds:schemaRef ds:uri="http://schemas.microsoft.com/office/2006/metadata/properties"/>
+    <ds:schemaRef ds:uri="http://schemas.microsoft.com/office/infopath/2007/PartnerControls"/>
+    <ds:schemaRef ds:uri="8fc72d16-45d5-463f-8e29-2d163099d288"/>
+    <ds:schemaRef ds:uri="ea28478e-aaa4-4a95-a979-6cbaced406d0"/>
+  </ds:schemaRefs>
+</ds:datastoreItem>
+</file>
+
+<file path=customXml/itemProps3.xml><?xml version="1.0" encoding="utf-8"?>
 <ds:datastoreItem xmlns:ds="http://schemas.openxmlformats.org/officeDocument/2006/customXml" ds:itemID="{F3262923-2696-41FF-BBE7-F67170C11917}">
   <ds:schemaRefs>
     <ds:schemaRef ds:uri="http://schemas.microsoft.com/office/2006/metadata/contentType"/>
@@ -9696,25 +9805,6 @@
 </ds:datastoreItem>
 </file>
 
-<file path=customXml/itemProps2.xml><?xml version="1.0" encoding="utf-8"?>
-<ds:datastoreItem xmlns:ds="http://schemas.openxmlformats.org/officeDocument/2006/customXml" ds:itemID="{06D9E581-9E24-4300-8C42-0CF0808EB7D0}">
-  <ds:schemaRefs>
-    <ds:schemaRef ds:uri="http://schemas.microsoft.com/office/2006/metadata/properties"/>
-    <ds:schemaRef ds:uri="http://schemas.microsoft.com/office/infopath/2007/PartnerControls"/>
-    <ds:schemaRef ds:uri="8fc72d16-45d5-463f-8e29-2d163099d288"/>
-    <ds:schemaRef ds:uri="ea28478e-aaa4-4a95-a979-6cbaced406d0"/>
-  </ds:schemaRefs>
-</ds:datastoreItem>
-</file>
-
-<file path=customXml/itemProps3.xml><?xml version="1.0" encoding="utf-8"?>
-<ds:datastoreItem xmlns:ds="http://schemas.openxmlformats.org/officeDocument/2006/customXml" ds:itemID="{560CCB5A-DC4B-4AC7-A53F-527798555848}">
-  <ds:schemaRefs>
-    <ds:schemaRef ds:uri="http://schemas.microsoft.com/sharepoint/v3/contenttype/forms"/>
-  </ds:schemaRefs>
-</ds:datastoreItem>
-</file>
-
 <file path=customXml/itemProps4.xml><?xml version="1.0" encoding="utf-8"?>
 <ds:datastoreItem xmlns:ds="http://schemas.openxmlformats.org/officeDocument/2006/customXml" ds:itemID="{39393D7D-EA4A-48C0-80C2-0F675C629146}">
   <ds:schemaRefs>

</xml_diff>

<commit_message>
Se elimina resaltados en documentos
</commit_message>
<xml_diff>
--- a/Creatividad/Entregable_Creatividad.docx
+++ b/Creatividad/Entregable_Creatividad.docx
@@ -745,7 +745,6 @@
         <w:rPr>
           <w:rFonts w:cs="Times New Roman"/>
           <w:szCs w:val="24"/>
-          <w:highlight w:val="yellow"/>
         </w:rPr>
         <w:t>El presente ensayo forma parte de u</w:t>
       </w:r>
@@ -753,7 +752,6 @@
         <w:rPr>
           <w:rFonts w:cs="Times New Roman"/>
           <w:szCs w:val="24"/>
-          <w:highlight w:val="yellow"/>
         </w:rPr>
         <w:t>n</w:t>
       </w:r>
@@ -761,7 +759,6 @@
         <w:rPr>
           <w:rFonts w:cs="Times New Roman"/>
           <w:szCs w:val="24"/>
-          <w:highlight w:val="yellow"/>
         </w:rPr>
         <w:t xml:space="preserve"> ejercicio de creatividad dentro del proceso</w:t>
       </w:r>
@@ -769,7 +766,6 @@
         <w:rPr>
           <w:rFonts w:cs="Times New Roman"/>
           <w:szCs w:val="24"/>
-          <w:highlight w:val="yellow"/>
         </w:rPr>
         <w:t xml:space="preserve"> formativo</w:t>
       </w:r>
@@ -777,7 +773,6 @@
         <w:rPr>
           <w:rFonts w:cs="Times New Roman"/>
           <w:szCs w:val="24"/>
-          <w:highlight w:val="yellow"/>
         </w:rPr>
         <w:t xml:space="preserve"> en Ingeniería de Sistemas. Su propósito es reflexionar sobre el papel de la inteligencia artificial y, en particular, de los tutores virtuales, como herramientas que pueden acompañar y transformar la educación. El texto se desarrolla en un tono narrativo y poético, combinado con lenguaje técnico y literario para mostrar como la palabra humana o digital, puede convertirse en puente de conocimiento, innovación y esperanza.</w:t>
       </w:r>
@@ -975,7 +970,6 @@
         <w:rPr>
           <w:rFonts w:cs="Times New Roman"/>
           <w:szCs w:val="24"/>
-          <w:highlight w:val="yellow"/>
         </w:rPr>
         <w:t xml:space="preserve">Turing </w:t>
       </w:r>
@@ -984,7 +978,6 @@
           <w:rPr>
             <w:rFonts w:cs="Times New Roman"/>
             <w:szCs w:val="24"/>
-            <w:highlight w:val="yellow"/>
             <w:vertAlign w:val="subscript"/>
           </w:rPr>
           <w:id w:val="1974405123"/>
@@ -995,7 +988,6 @@
             <w:rPr>
               <w:rFonts w:cs="Times New Roman"/>
               <w:szCs w:val="24"/>
-              <w:highlight w:val="yellow"/>
               <w:vertAlign w:val="subscript"/>
             </w:rPr>
             <w:fldChar w:fldCharType="begin"/>
@@ -1004,7 +996,6 @@
             <w:rPr>
               <w:rFonts w:cs="Times New Roman"/>
               <w:szCs w:val="24"/>
-              <w:highlight w:val="yellow"/>
               <w:vertAlign w:val="subscript"/>
             </w:rPr>
             <w:instrText xml:space="preserve"> CITATION Tur \l 9226 </w:instrText>
@@ -1013,7 +1004,6 @@
             <w:rPr>
               <w:rFonts w:cs="Times New Roman"/>
               <w:szCs w:val="24"/>
-              <w:highlight w:val="yellow"/>
               <w:vertAlign w:val="subscript"/>
             </w:rPr>
             <w:fldChar w:fldCharType="separate"/>
@@ -1023,7 +1013,6 @@
               <w:rFonts w:cs="Times New Roman"/>
               <w:noProof/>
               <w:szCs w:val="24"/>
-              <w:highlight w:val="yellow"/>
               <w:vertAlign w:val="subscript"/>
             </w:rPr>
             <w:t>[1]</w:t>
@@ -1032,7 +1021,6 @@
             <w:rPr>
               <w:rFonts w:cs="Times New Roman"/>
               <w:szCs w:val="24"/>
-              <w:highlight w:val="yellow"/>
               <w:vertAlign w:val="subscript"/>
             </w:rPr>
             <w:fldChar w:fldCharType="end"/>
@@ -1043,7 +1031,6 @@
         <w:rPr>
           <w:rFonts w:cs="Times New Roman"/>
           <w:szCs w:val="24"/>
-          <w:highlight w:val="yellow"/>
         </w:rPr>
         <w:t xml:space="preserve"> </w:t>
       </w:r>
@@ -1051,7 +1038,6 @@
         <w:rPr>
           <w:rFonts w:cs="Times New Roman"/>
           <w:szCs w:val="24"/>
-          <w:highlight w:val="yellow"/>
         </w:rPr>
         <w:t>soñó con máquinas, y les dio un idioma secreto de unos y de ceros, para que ellas hablen, se entiendan, como emulando humanos capaces de crear vida donde hoy dominan los desiertos.</w:t>
       </w:r>
@@ -1160,14 +1146,12 @@
         <w:rPr>
           <w:rFonts w:cs="Times New Roman"/>
           <w:szCs w:val="24"/>
-          <w:highlight w:val="yellow"/>
-        </w:rPr>
-      </w:pPr>
-      <w:r>
-        <w:rPr>
-          <w:rFonts w:cs="Times New Roman"/>
-          <w:szCs w:val="24"/>
-          <w:highlight w:val="yellow"/>
+        </w:rPr>
+      </w:pPr>
+      <w:r>
+        <w:rPr>
+          <w:rFonts w:cs="Times New Roman"/>
+          <w:szCs w:val="24"/>
         </w:rPr>
         <w:t xml:space="preserve">La palabra se hizo puente, entre empresas, mercados, entre el arte y las preguntas. Unos celebran, por </w:t>
       </w:r>
@@ -1175,7 +1159,6 @@
         <w:rPr>
           <w:rFonts w:cs="Times New Roman"/>
           <w:szCs w:val="24"/>
-          <w:highlight w:val="yellow"/>
         </w:rPr>
         <w:t>que ahorra</w:t>
       </w:r>
@@ -1183,7 +1166,6 @@
         <w:rPr>
           <w:rFonts w:cs="Times New Roman"/>
           <w:szCs w:val="24"/>
-          <w:highlight w:val="yellow"/>
         </w:rPr>
         <w:t xml:space="preserve"> </w:t>
       </w:r>
@@ -1191,7 +1173,6 @@
         <w:rPr>
           <w:rFonts w:cs="Times New Roman"/>
           <w:szCs w:val="24"/>
-          <w:highlight w:val="yellow"/>
         </w:rPr>
         <w:t>tiempo, aumenta</w:t>
       </w:r>
@@ -1199,7 +1180,6 @@
         <w:rPr>
           <w:rFonts w:cs="Times New Roman"/>
           <w:szCs w:val="24"/>
-          <w:highlight w:val="yellow"/>
         </w:rPr>
         <w:t xml:space="preserve"> las ganancias, hace fácil lo difícil, elimina el tedio y aliviana las cargas</w:t>
       </w:r>
@@ -1216,7 +1196,6 @@
         <w:rPr>
           <w:rFonts w:cs="Times New Roman"/>
           <w:szCs w:val="24"/>
-          <w:highlight w:val="yellow"/>
         </w:rPr>
         <w:t xml:space="preserve">Otros que temen al plagio, horrorizados gritan ¡fomenta el facilismo! ¡elimina la inteligencia!, ¡mata sueños! ¡ahoga nuestros </w:t>
       </w:r>
@@ -1224,7 +1203,6 @@
         <w:rPr>
           <w:rFonts w:cs="Times New Roman"/>
           <w:szCs w:val="24"/>
-          <w:highlight w:val="yellow"/>
         </w:rPr>
         <w:t>cantos!</w:t>
       </w:r>
@@ -1375,14 +1353,12 @@
         <w:rPr>
           <w:rFonts w:cs="Times New Roman"/>
           <w:szCs w:val="24"/>
-          <w:highlight w:val="yellow"/>
-        </w:rPr>
-      </w:pPr>
-      <w:r>
-        <w:rPr>
-          <w:rFonts w:cs="Times New Roman"/>
-          <w:szCs w:val="24"/>
-          <w:highlight w:val="yellow"/>
+        </w:rPr>
+      </w:pPr>
+      <w:r>
+        <w:rPr>
+          <w:rFonts w:cs="Times New Roman"/>
+          <w:szCs w:val="24"/>
         </w:rPr>
         <w:t>En los libros recientes se cuentan historias de luces y sombras. Belz</w:t>
       </w:r>
@@ -1391,7 +1367,6 @@
           <w:rPr>
             <w:rFonts w:cs="Times New Roman"/>
             <w:szCs w:val="24"/>
-            <w:highlight w:val="yellow"/>
             <w:vertAlign w:val="subscript"/>
           </w:rPr>
           <w:id w:val="-1822876242"/>
@@ -1402,7 +1377,6 @@
             <w:rPr>
               <w:rFonts w:cs="Times New Roman"/>
               <w:szCs w:val="24"/>
-              <w:highlight w:val="yellow"/>
               <w:vertAlign w:val="subscript"/>
             </w:rPr>
             <w:fldChar w:fldCharType="begin"/>
@@ -1411,7 +1385,6 @@
             <w:rPr>
               <w:rFonts w:cs="Times New Roman"/>
               <w:szCs w:val="24"/>
-              <w:highlight w:val="yellow"/>
               <w:vertAlign w:val="subscript"/>
             </w:rPr>
             <w:instrText xml:space="preserve"> CITATION Any21 \l 9226 </w:instrText>
@@ -1420,7 +1393,6 @@
             <w:rPr>
               <w:rFonts w:cs="Times New Roman"/>
               <w:szCs w:val="24"/>
-              <w:highlight w:val="yellow"/>
               <w:vertAlign w:val="subscript"/>
             </w:rPr>
             <w:fldChar w:fldCharType="separate"/>
@@ -1430,7 +1402,6 @@
               <w:rFonts w:cs="Times New Roman"/>
               <w:noProof/>
               <w:szCs w:val="24"/>
-              <w:highlight w:val="yellow"/>
               <w:vertAlign w:val="subscript"/>
             </w:rPr>
             <w:t xml:space="preserve"> [3]</w:t>
@@ -1439,7 +1410,6 @@
             <w:rPr>
               <w:rFonts w:cs="Times New Roman"/>
               <w:szCs w:val="24"/>
-              <w:highlight w:val="yellow"/>
               <w:vertAlign w:val="subscript"/>
             </w:rPr>
             <w:fldChar w:fldCharType="end"/>
@@ -1450,7 +1420,6 @@
         <w:rPr>
           <w:rFonts w:cs="Times New Roman"/>
           <w:szCs w:val="24"/>
-          <w:highlight w:val="yellow"/>
           <w:vertAlign w:val="subscript"/>
         </w:rPr>
         <w:t xml:space="preserve"> </w:t>
@@ -1459,7 +1428,6 @@
         <w:rPr>
           <w:rFonts w:cs="Times New Roman"/>
           <w:szCs w:val="24"/>
-          <w:highlight w:val="yellow"/>
         </w:rPr>
         <w:t xml:space="preserve"> nos advierte</w:t>
       </w:r>
@@ -1467,7 +1435,6 @@
         <w:rPr>
           <w:rFonts w:cs="Times New Roman"/>
           <w:szCs w:val="24"/>
-          <w:highlight w:val="yellow"/>
         </w:rPr>
         <w:br/>
         <w:t xml:space="preserve">que estas máquinas terribles </w:t>
@@ -1476,7 +1443,6 @@
         <w:rPr>
           <w:rFonts w:cs="Times New Roman"/>
           <w:szCs w:val="24"/>
-          <w:highlight w:val="yellow"/>
         </w:rPr>
         <w:t>nos hablan</w:t>
       </w:r>
@@ -1484,7 +1450,6 @@
         <w:rPr>
           <w:rFonts w:cs="Times New Roman"/>
           <w:szCs w:val="24"/>
-          <w:highlight w:val="yellow"/>
         </w:rPr>
         <w:t xml:space="preserve">, </w:t>
       </w:r>
@@ -1492,7 +1457,6 @@
         <w:rPr>
           <w:rFonts w:cs="Times New Roman"/>
           <w:szCs w:val="24"/>
-          <w:highlight w:val="yellow"/>
         </w:rPr>
         <w:t>misteriosas sus</w:t>
       </w:r>
@@ -1500,7 +1464,6 @@
         <w:rPr>
           <w:rFonts w:cs="Times New Roman"/>
           <w:szCs w:val="24"/>
-          <w:highlight w:val="yellow"/>
         </w:rPr>
         <w:t xml:space="preserve"> entrañas, ocultan secretos inciertos  donde la transparencia se diluye escondiendo sus grises intenciones.</w:t>
       </w:r>
@@ -1518,7 +1481,6 @@
         <w:rPr>
           <w:rFonts w:cs="Times New Roman"/>
           <w:szCs w:val="24"/>
-          <w:highlight w:val="yellow"/>
         </w:rPr>
         <w:t>Segarra y Grangel</w:t>
       </w:r>
@@ -1527,7 +1489,6 @@
           <w:rPr>
             <w:rFonts w:cs="Times New Roman"/>
             <w:szCs w:val="24"/>
-            <w:highlight w:val="yellow"/>
             <w:vertAlign w:val="subscript"/>
           </w:rPr>
           <w:id w:val="-1339074460"/>
@@ -1543,7 +1504,6 @@
             <w:rPr>
               <w:rFonts w:cs="Times New Roman"/>
               <w:szCs w:val="24"/>
-              <w:highlight w:val="yellow"/>
               <w:vertAlign w:val="subscript"/>
             </w:rPr>
             <w:fldChar w:fldCharType="begin"/>
@@ -1552,7 +1512,6 @@
             <w:rPr>
               <w:rFonts w:cs="Times New Roman"/>
               <w:szCs w:val="24"/>
-              <w:highlight w:val="yellow"/>
               <w:vertAlign w:val="subscript"/>
             </w:rPr>
             <w:instrText xml:space="preserve"> CITATION MSe24 \l 9226 </w:instrText>
@@ -1561,7 +1520,6 @@
             <w:rPr>
               <w:rFonts w:cs="Times New Roman"/>
               <w:szCs w:val="24"/>
-              <w:highlight w:val="yellow"/>
               <w:vertAlign w:val="subscript"/>
             </w:rPr>
             <w:fldChar w:fldCharType="separate"/>
@@ -1571,7 +1529,6 @@
               <w:rFonts w:cs="Times New Roman"/>
               <w:noProof/>
               <w:szCs w:val="24"/>
-              <w:highlight w:val="yellow"/>
               <w:vertAlign w:val="subscript"/>
             </w:rPr>
             <w:t xml:space="preserve"> [4]</w:t>
@@ -1580,7 +1537,6 @@
             <w:rPr>
               <w:rFonts w:cs="Times New Roman"/>
               <w:szCs w:val="24"/>
-              <w:highlight w:val="yellow"/>
               <w:vertAlign w:val="subscript"/>
             </w:rPr>
             <w:fldChar w:fldCharType="end"/>
@@ -1591,7 +1547,6 @@
         <w:rPr>
           <w:rFonts w:cs="Times New Roman"/>
           <w:szCs w:val="24"/>
-          <w:highlight w:val="yellow"/>
         </w:rPr>
         <w:t xml:space="preserve"> miran las aulas, </w:t>
       </w:r>
@@ -1599,7 +1554,6 @@
         <w:rPr>
           <w:rFonts w:cs="Times New Roman"/>
           <w:szCs w:val="24"/>
-          <w:highlight w:val="yellow"/>
         </w:rPr>
         <w:t>mientras los</w:t>
       </w:r>
@@ -1607,7 +1561,6 @@
         <w:rPr>
           <w:rFonts w:cs="Times New Roman"/>
           <w:szCs w:val="24"/>
-          <w:highlight w:val="yellow"/>
         </w:rPr>
         <w:t xml:space="preserve"> chicos escuchan, y en poético acento recuerdan, que enfrentamos al plagio, la superficialidad claro que sí, chicos no olviden, somos humanos, criaturas creativas, el riesgo no está la bala, el riesgo es dejar pasar.</w:t>
       </w:r>
@@ -1901,7 +1854,6 @@
           <w:b/>
           <w:bCs/>
           <w:szCs w:val="24"/>
-          <w:highlight w:val="yellow"/>
         </w:rPr>
       </w:pPr>
       <w:r>
@@ -1910,7 +1862,6 @@
           <w:b/>
           <w:bCs/>
           <w:szCs w:val="24"/>
-          <w:highlight w:val="yellow"/>
         </w:rPr>
         <w:t>Cuando las máquinas aprenden a hablar</w:t>
       </w:r>
@@ -1925,14 +1876,12 @@
         <w:rPr>
           <w:rFonts w:cs="Times New Roman"/>
           <w:szCs w:val="24"/>
-          <w:highlight w:val="yellow"/>
-        </w:rPr>
-      </w:pPr>
-      <w:r>
-        <w:rPr>
-          <w:rFonts w:cs="Times New Roman"/>
-          <w:szCs w:val="24"/>
-          <w:highlight w:val="yellow"/>
+        </w:rPr>
+      </w:pPr>
+      <w:r>
+        <w:rPr>
+          <w:rFonts w:cs="Times New Roman"/>
+          <w:szCs w:val="24"/>
         </w:rPr>
         <w:t xml:space="preserve">Son hijas de millones de textos, máquinas que escuchan, que imitan nuestras voces y retornan palabras como si fueran suyas. </w:t>
       </w:r>
@@ -1947,14 +1896,12 @@
         <w:rPr>
           <w:rFonts w:cs="Times New Roman"/>
           <w:szCs w:val="24"/>
-          <w:highlight w:val="yellow"/>
-        </w:rPr>
-      </w:pPr>
-      <w:r>
-        <w:rPr>
-          <w:rFonts w:cs="Times New Roman"/>
-          <w:szCs w:val="24"/>
-          <w:highlight w:val="yellow"/>
+        </w:rPr>
+      </w:pPr>
+      <w:r>
+        <w:rPr>
+          <w:rFonts w:cs="Times New Roman"/>
+          <w:szCs w:val="24"/>
         </w:rPr>
         <w:t>Misteriosas en sus entrañas, ocultan verdades y errores, como luces y sombras que conviven en su memoria infinita.</w:t>
       </w:r>
@@ -1975,7 +1922,6 @@
         <w:rPr>
           <w:rFonts w:cs="Times New Roman"/>
           <w:szCs w:val="24"/>
-          <w:highlight w:val="yellow"/>
         </w:rPr>
         <w:t>No son perfectas, pero sí, poderosas, son como puertas abiertas al conocimiento, debemos verlas con ojos de investigador y manos de padre responsable.</w:t>
       </w:r>
@@ -2218,14 +2164,12 @@
         <w:rPr>
           <w:rFonts w:cs="Times New Roman"/>
           <w:szCs w:val="24"/>
-          <w:highlight w:val="yellow"/>
-        </w:rPr>
-      </w:pPr>
-      <w:r>
-        <w:rPr>
-          <w:rFonts w:cs="Times New Roman"/>
-          <w:szCs w:val="24"/>
-          <w:highlight w:val="yellow"/>
+        </w:rPr>
+      </w:pPr>
+      <w:r>
+        <w:rPr>
+          <w:rFonts w:cs="Times New Roman"/>
+          <w:szCs w:val="24"/>
         </w:rPr>
         <w:t>Ateeq</w:t>
       </w:r>
@@ -2236,7 +2180,6 @@
             <w:b/>
             <w:bCs/>
             <w:szCs w:val="24"/>
-            <w:highlight w:val="yellow"/>
             <w:vertAlign w:val="subscript"/>
           </w:rPr>
           <w:id w:val="-618683522"/>
@@ -2249,7 +2192,6 @@
               <w:b/>
               <w:bCs/>
               <w:szCs w:val="24"/>
-              <w:highlight w:val="yellow"/>
               <w:vertAlign w:val="subscript"/>
             </w:rPr>
             <w:fldChar w:fldCharType="begin"/>
@@ -2260,7 +2202,6 @@
               <w:b/>
               <w:bCs/>
               <w:szCs w:val="24"/>
-              <w:highlight w:val="yellow"/>
               <w:vertAlign w:val="subscript"/>
             </w:rPr>
             <w:instrText xml:space="preserve"> CITATION Ate24 \l 9226 </w:instrText>
@@ -2271,7 +2212,6 @@
               <w:b/>
               <w:bCs/>
               <w:szCs w:val="24"/>
-              <w:highlight w:val="yellow"/>
               <w:vertAlign w:val="subscript"/>
             </w:rPr>
             <w:fldChar w:fldCharType="separate"/>
@@ -2283,7 +2223,6 @@
               <w:bCs/>
               <w:noProof/>
               <w:szCs w:val="24"/>
-              <w:highlight w:val="yellow"/>
               <w:vertAlign w:val="subscript"/>
             </w:rPr>
             <w:t xml:space="preserve"> </w:t>
@@ -2293,7 +2232,6 @@
               <w:rFonts w:cs="Times New Roman"/>
               <w:noProof/>
               <w:szCs w:val="24"/>
-              <w:highlight w:val="yellow"/>
               <w:vertAlign w:val="subscript"/>
             </w:rPr>
             <w:t>[7]</w:t>
@@ -2304,7 +2242,6 @@
               <w:b/>
               <w:bCs/>
               <w:szCs w:val="24"/>
-              <w:highlight w:val="yellow"/>
               <w:vertAlign w:val="subscript"/>
             </w:rPr>
             <w:fldChar w:fldCharType="end"/>
@@ -2315,7 +2252,6 @@
         <w:rPr>
           <w:rFonts w:cs="Times New Roman"/>
           <w:szCs w:val="24"/>
-          <w:highlight w:val="yellow"/>
         </w:rPr>
         <w:t xml:space="preserve"> advierte del miedo, del engaño en la academia mientras </w:t>
       </w:r>
@@ -2325,7 +2261,6 @@
           <w:i/>
           <w:iCs/>
           <w:szCs w:val="24"/>
-          <w:highlight w:val="yellow"/>
         </w:rPr>
         <w:t>McDonald</w:t>
       </w:r>
@@ -2336,7 +2271,6 @@
             <w:i/>
             <w:iCs/>
             <w:szCs w:val="24"/>
-            <w:highlight w:val="yellow"/>
             <w:vertAlign w:val="subscript"/>
           </w:rPr>
           <w:id w:val="402883040"/>
@@ -2357,7 +2291,6 @@
               <w:i/>
               <w:iCs/>
               <w:szCs w:val="24"/>
-              <w:highlight w:val="yellow"/>
               <w:vertAlign w:val="subscript"/>
             </w:rPr>
             <w:fldChar w:fldCharType="begin"/>
@@ -2370,7 +2303,6 @@
               <w:i/>
               <w:iCs/>
               <w:szCs w:val="24"/>
-              <w:highlight w:val="yellow"/>
               <w:vertAlign w:val="subscript"/>
             </w:rPr>
             <w:instrText xml:space="preserve"> CITATION McD24 \l 9226 </w:instrText>
@@ -2383,7 +2315,6 @@
               <w:i/>
               <w:iCs/>
               <w:szCs w:val="24"/>
-              <w:highlight w:val="yellow"/>
               <w:vertAlign w:val="subscript"/>
             </w:rPr>
             <w:fldChar w:fldCharType="separate"/>
@@ -2397,7 +2328,6 @@
               <w:iCs/>
               <w:noProof/>
               <w:szCs w:val="24"/>
-              <w:highlight w:val="yellow"/>
               <w:vertAlign w:val="subscript"/>
             </w:rPr>
             <w:t xml:space="preserve"> </w:t>
@@ -2407,7 +2337,6 @@
               <w:rFonts w:cs="Times New Roman"/>
               <w:noProof/>
               <w:szCs w:val="24"/>
-              <w:highlight w:val="yellow"/>
               <w:vertAlign w:val="subscript"/>
             </w:rPr>
             <w:t>[6]</w:t>
@@ -2420,7 +2349,6 @@
               <w:i/>
               <w:iCs/>
               <w:szCs w:val="24"/>
-              <w:highlight w:val="yellow"/>
               <w:vertAlign w:val="subscript"/>
             </w:rPr>
             <w:fldChar w:fldCharType="end"/>
@@ -2431,7 +2359,6 @@
         <w:rPr>
           <w:rFonts w:cs="Times New Roman"/>
           <w:szCs w:val="24"/>
-          <w:highlight w:val="yellow"/>
         </w:rPr>
         <w:t xml:space="preserve"> nos advierte de la fiebre cercana al miedo.</w:t>
       </w:r>
@@ -2452,7 +2379,6 @@
         <w:rPr>
           <w:rFonts w:cs="Times New Roman"/>
           <w:szCs w:val="24"/>
-          <w:highlight w:val="yellow"/>
         </w:rPr>
         <w:lastRenderedPageBreak/>
         <w:t>El riesgo no está en la máquina, está en nosotros, si dejamos pasar el tren de las oportunidades como pasa la brisa sin mover el barco, enfrentaremos el cambio sin nosotros.  Como diría el</w:t>
@@ -2463,7 +2389,6 @@
           <w:b/>
           <w:bCs/>
           <w:szCs w:val="24"/>
-          <w:highlight w:val="yellow"/>
         </w:rPr>
         <w:t xml:space="preserve"> </w:t>
       </w:r>
@@ -2475,7 +2400,6 @@
           <w:i/>
           <w:iCs/>
           <w:szCs w:val="24"/>
-          <w:highlight w:val="yellow"/>
         </w:rPr>
         <w:t>Quijote</w:t>
       </w:r>
@@ -2483,7 +2407,6 @@
         <w:rPr>
           <w:rFonts w:cs="Times New Roman"/>
           <w:szCs w:val="24"/>
-          <w:highlight w:val="yellow"/>
         </w:rPr>
         <w:t xml:space="preserve"> a </w:t>
       </w:r>
@@ -2493,7 +2416,6 @@
           <w:b/>
           <w:bCs/>
           <w:szCs w:val="24"/>
-          <w:highlight w:val="yellow"/>
         </w:rPr>
         <w:t>Sancho</w:t>
       </w:r>
@@ -2501,7 +2423,6 @@
         <w:rPr>
           <w:rFonts w:cs="Times New Roman"/>
           <w:szCs w:val="24"/>
-          <w:highlight w:val="yellow"/>
         </w:rPr>
         <w:t xml:space="preserve"> “su fiel escudero “, el peligro es aprender a golpes, porque la ignorancia amigo mío, es mala consejera, sepa</w:t>
       </w:r>
@@ -2511,7 +2432,6 @@
           <w:b/>
           <w:bCs/>
           <w:szCs w:val="24"/>
-          <w:highlight w:val="yellow"/>
         </w:rPr>
         <w:t xml:space="preserve"> </w:t>
       </w:r>
@@ -2523,7 +2443,6 @@
           <w:i/>
           <w:iCs/>
           <w:szCs w:val="24"/>
-          <w:highlight w:val="yellow"/>
         </w:rPr>
         <w:t>Sancho</w:t>
       </w:r>
@@ -2533,7 +2452,6 @@
           <w:i/>
           <w:iCs/>
           <w:szCs w:val="24"/>
-          <w:highlight w:val="yellow"/>
         </w:rPr>
         <w:t xml:space="preserve"> </w:t>
       </w:r>
@@ -2541,7 +2459,6 @@
         <w:rPr>
           <w:rFonts w:cs="Times New Roman"/>
           <w:szCs w:val="24"/>
-          <w:highlight w:val="yellow"/>
         </w:rPr>
         <w:t>querido, que el conocimiento es la armadura de todo noble caballero, es la luz y alimento del cerebro que piensa antes de afrontar nuevas aventuras.</w:t>
       </w:r>
@@ -2944,14 +2861,12 @@
         <w:rPr>
           <w:rFonts w:cs="Times New Roman"/>
           <w:szCs w:val="24"/>
-          <w:highlight w:val="yellow"/>
-        </w:rPr>
-      </w:pPr>
-      <w:r>
-        <w:rPr>
-          <w:rFonts w:cs="Times New Roman"/>
-          <w:szCs w:val="24"/>
-          <w:highlight w:val="yellow"/>
+        </w:rPr>
+      </w:pPr>
+      <w:r>
+        <w:rPr>
+          <w:rFonts w:cs="Times New Roman"/>
+          <w:szCs w:val="24"/>
         </w:rPr>
         <w:t>El presente trabajo no pretende ser un ensayo en el sentido estricto del ámbito académico. Fue escrito con un tono narrativo cercano a lo poético, como un ejercicio de creatividad que busca mostrar que incluso en el mundo de hoy aún hay espacio para innovar.</w:t>
       </w:r>
@@ -2966,14 +2881,12 @@
         <w:rPr>
           <w:rFonts w:cs="Times New Roman"/>
           <w:szCs w:val="24"/>
-          <w:highlight w:val="yellow"/>
-        </w:rPr>
-      </w:pPr>
-      <w:r>
-        <w:rPr>
-          <w:rFonts w:cs="Times New Roman"/>
-          <w:szCs w:val="24"/>
-          <w:highlight w:val="yellow"/>
+        </w:rPr>
+      </w:pPr>
+      <w:r>
+        <w:rPr>
+          <w:rFonts w:cs="Times New Roman"/>
+          <w:szCs w:val="24"/>
         </w:rPr>
         <w:t>El lector encontrará nombres y voces que evocan a autores reales, cuyas investigaciones han inspirado estas páginas y que dialogan aquí, en clave literaria. Hablan de riesgos y esperanzas, de puertas que se abren hacia nuevas maneras de aprender, pensar, producir y crecer.</w:t>
       </w:r>
@@ -2994,7 +2907,6 @@
         <w:rPr>
           <w:rFonts w:cs="Times New Roman"/>
           <w:szCs w:val="24"/>
-          <w:highlight w:val="yellow"/>
         </w:rPr>
         <w:t>Por ello, a continuación, se presenta el listado de autores consultados, como huella y reconocimiento de las fuentes que nutrieron esta reflexión.</w:t>
       </w:r>
@@ -8261,6 +8173,7 @@
     <w:rsid w:val="006433FA"/>
     <w:rsid w:val="0066761E"/>
     <w:rsid w:val="00674715"/>
+    <w:rsid w:val="006809C8"/>
     <w:rsid w:val="00696537"/>
     <w:rsid w:val="00696E1F"/>
     <w:rsid w:val="006B7788"/>
@@ -8318,6 +8231,7 @@
     <w:rsid w:val="00BD783B"/>
     <w:rsid w:val="00BE0CF5"/>
     <w:rsid w:val="00BE7502"/>
+    <w:rsid w:val="00C05D21"/>
     <w:rsid w:val="00C275A9"/>
     <w:rsid w:val="00C3317B"/>
     <w:rsid w:val="00C54684"/>
@@ -9114,26 +9028,6 @@
 </file>
 
 <file path=customXml/item1.xml><?xml version="1.0" encoding="utf-8"?>
-<?mso-contentType ?>
-<FormTemplates xmlns="http://schemas.microsoft.com/sharepoint/v3/contenttype/forms">
-  <Display>DocumentLibraryForm</Display>
-  <Edit>DocumentLibraryForm</Edit>
-  <New>DocumentLibraryForm</New>
-</FormTemplates>
-</file>
-
-<file path=customXml/item2.xml><?xml version="1.0" encoding="utf-8"?>
-<p:properties xmlns:p="http://schemas.microsoft.com/office/2006/metadata/properties" xmlns:xsi="http://www.w3.org/2001/XMLSchema-instance" xmlns:pc="http://schemas.microsoft.com/office/infopath/2007/PartnerControls">
-  <documentManagement>
-    <TaxCatchAll xmlns="8fc72d16-45d5-463f-8e29-2d163099d288" xsi:nil="true"/>
-    <lcf76f155ced4ddcb4097134ff3c332f xmlns="ea28478e-aaa4-4a95-a979-6cbaced406d0">
-      <Terms xmlns="http://schemas.microsoft.com/office/infopath/2007/PartnerControls"/>
-    </lcf76f155ced4ddcb4097134ff3c332f>
-  </documentManagement>
-</p:properties>
-</file>
-
-<file path=customXml/item3.xml><?xml version="1.0" encoding="utf-8"?>
 <ct:contentTypeSchema xmlns:ct="http://schemas.microsoft.com/office/2006/metadata/contentType" xmlns:ma="http://schemas.microsoft.com/office/2006/metadata/properties/metaAttributes" ct:_="" ma:_="" ma:contentTypeName="Documento" ma:contentTypeID="0x010100E0EB4C5741BC274EBAAB5B79967DCE29" ma:contentTypeVersion="15" ma:contentTypeDescription="Crear nuevo documento." ma:contentTypeScope="" ma:versionID="ffb1668ebab7e65adf1853b5b00fbfcc">
   <xsd:schema xmlns:xsd="http://www.w3.org/2001/XMLSchema" xmlns:xs="http://www.w3.org/2001/XMLSchema" xmlns:p="http://schemas.microsoft.com/office/2006/metadata/properties" xmlns:ns2="ea28478e-aaa4-4a95-a979-6cbaced406d0" xmlns:ns3="8fc72d16-45d5-463f-8e29-2d163099d288" targetNamespace="http://schemas.microsoft.com/office/2006/metadata/properties" ma:root="true" ma:fieldsID="ff2fe790e8031dc4cfb8ab310ebf5015" ns2:_="" ns3:_="">
     <xsd:import namespace="ea28478e-aaa4-4a95-a979-6cbaced406d0"/>
@@ -9366,6 +9260,26 @@
     <xs:element name="TermId" type="xs:string"/>
   </xs:schema>
 </ct:contentTypeSchema>
+</file>
+
+<file path=customXml/item2.xml><?xml version="1.0" encoding="utf-8"?>
+<p:properties xmlns:p="http://schemas.microsoft.com/office/2006/metadata/properties" xmlns:xsi="http://www.w3.org/2001/XMLSchema-instance" xmlns:pc="http://schemas.microsoft.com/office/infopath/2007/PartnerControls">
+  <documentManagement>
+    <TaxCatchAll xmlns="8fc72d16-45d5-463f-8e29-2d163099d288" xsi:nil="true"/>
+    <lcf76f155ced4ddcb4097134ff3c332f xmlns="ea28478e-aaa4-4a95-a979-6cbaced406d0">
+      <Terms xmlns="http://schemas.microsoft.com/office/infopath/2007/PartnerControls"/>
+    </lcf76f155ced4ddcb4097134ff3c332f>
+  </documentManagement>
+</p:properties>
+</file>
+
+<file path=customXml/item3.xml><?xml version="1.0" encoding="utf-8"?>
+<?mso-contentType ?>
+<FormTemplates xmlns="http://schemas.microsoft.com/sharepoint/v3/contenttype/forms">
+  <Display>DocumentLibraryForm</Display>
+  <Edit>DocumentLibraryForm</Edit>
+  <New>DocumentLibraryForm</New>
+</FormTemplates>
 </file>
 
 <file path=customXml/item4.xml><?xml version="1.0" encoding="utf-8"?>
@@ -9768,25 +9682,6 @@
 </file>
 
 <file path=customXml/itemProps1.xml><?xml version="1.0" encoding="utf-8"?>
-<ds:datastoreItem xmlns:ds="http://schemas.openxmlformats.org/officeDocument/2006/customXml" ds:itemID="{560CCB5A-DC4B-4AC7-A53F-527798555848}">
-  <ds:schemaRefs>
-    <ds:schemaRef ds:uri="http://schemas.microsoft.com/sharepoint/v3/contenttype/forms"/>
-  </ds:schemaRefs>
-</ds:datastoreItem>
-</file>
-
-<file path=customXml/itemProps2.xml><?xml version="1.0" encoding="utf-8"?>
-<ds:datastoreItem xmlns:ds="http://schemas.openxmlformats.org/officeDocument/2006/customXml" ds:itemID="{06D9E581-9E24-4300-8C42-0CF0808EB7D0}">
-  <ds:schemaRefs>
-    <ds:schemaRef ds:uri="http://schemas.microsoft.com/office/2006/metadata/properties"/>
-    <ds:schemaRef ds:uri="http://schemas.microsoft.com/office/infopath/2007/PartnerControls"/>
-    <ds:schemaRef ds:uri="8fc72d16-45d5-463f-8e29-2d163099d288"/>
-    <ds:schemaRef ds:uri="ea28478e-aaa4-4a95-a979-6cbaced406d0"/>
-  </ds:schemaRefs>
-</ds:datastoreItem>
-</file>
-
-<file path=customXml/itemProps3.xml><?xml version="1.0" encoding="utf-8"?>
 <ds:datastoreItem xmlns:ds="http://schemas.openxmlformats.org/officeDocument/2006/customXml" ds:itemID="{F3262923-2696-41FF-BBE7-F67170C11917}">
   <ds:schemaRefs>
     <ds:schemaRef ds:uri="http://schemas.microsoft.com/office/2006/metadata/contentType"/>
@@ -9805,6 +9700,25 @@
 </ds:datastoreItem>
 </file>
 
+<file path=customXml/itemProps2.xml><?xml version="1.0" encoding="utf-8"?>
+<ds:datastoreItem xmlns:ds="http://schemas.openxmlformats.org/officeDocument/2006/customXml" ds:itemID="{06D9E581-9E24-4300-8C42-0CF0808EB7D0}">
+  <ds:schemaRefs>
+    <ds:schemaRef ds:uri="http://schemas.microsoft.com/office/2006/metadata/properties"/>
+    <ds:schemaRef ds:uri="http://schemas.microsoft.com/office/infopath/2007/PartnerControls"/>
+    <ds:schemaRef ds:uri="8fc72d16-45d5-463f-8e29-2d163099d288"/>
+    <ds:schemaRef ds:uri="ea28478e-aaa4-4a95-a979-6cbaced406d0"/>
+  </ds:schemaRefs>
+</ds:datastoreItem>
+</file>
+
+<file path=customXml/itemProps3.xml><?xml version="1.0" encoding="utf-8"?>
+<ds:datastoreItem xmlns:ds="http://schemas.openxmlformats.org/officeDocument/2006/customXml" ds:itemID="{560CCB5A-DC4B-4AC7-A53F-527798555848}">
+  <ds:schemaRefs>
+    <ds:schemaRef ds:uri="http://schemas.microsoft.com/sharepoint/v3/contenttype/forms"/>
+  </ds:schemaRefs>
+</ds:datastoreItem>
+</file>
+
 <file path=customXml/itemProps4.xml><?xml version="1.0" encoding="utf-8"?>
 <ds:datastoreItem xmlns:ds="http://schemas.openxmlformats.org/officeDocument/2006/customXml" ds:itemID="{39393D7D-EA4A-48C0-80C2-0F675C629146}">
   <ds:schemaRefs>

</xml_diff>